<commit_message>
docs: week-1: Make my own modification and notes
* Also regenerate the assets.

Signed-off-by: Bedirhan KURT <bedirhan.kurt.trjp@gmail.com>
</commit_message>
<xml_diff>
--- a/docs/week-1/week-1.tr.md_word.docx
+++ b/docs/week-1/week-1.tr.md_word.docx
@@ -4658,7 +4658,10 @@
   <w:style w:type="character" w:customStyle="1" w:styleId="ImportTok">
     <w:name w:val="ImportTok"/>
     <w:basedOn w:val="VerbatimChar"/>
-    <w:rPr/>
+    <w:rPr>
+      <w:color w:val="008000"/>
+      <w:b/>
+    </w:rPr>
   </w:style>
   <w:style w:type="character" w:customStyle="1" w:styleId="CommentTok">
     <w:name w:val="CommentTok"/>
@@ -4733,7 +4736,9 @@
   <w:style w:type="character" w:customStyle="1" w:styleId="BuiltInTok">
     <w:name w:val="BuiltInTok"/>
     <w:basedOn w:val="VerbatimChar"/>
-    <w:rPr/>
+    <w:rPr>
+      <w:color w:val="008000"/>
+    </w:rPr>
   </w:style>
   <w:style w:type="character" w:customStyle="1" w:styleId="ExtensionTok">
     <w:name w:val="ExtensionTok"/>

</xml_diff>